<commit_message>
Added my diary with the youtube links too and the things to check with Koren
</commit_message>
<xml_diff>
--- a/Kapil/Kapil's Diary word format.docx
+++ b/Kapil/Kapil's Diary word format.docx
@@ -123,9 +123,100 @@
         <w:t>After our meeting with Koren, we had an extra meeting to set out our diary deadlines and I set up a GitHub repo for the group to share our documents. In addition, I would be working on the basic introduction for the documentation of the project over the weekend.</w:t>
       </w:r>
     </w:p>
+    <w:p>
+      <w:pPr>
+        <w:pStyle w:val="Body"/>
+        <w:bidi w:val="0"/>
+      </w:pPr>
+    </w:p>
+    <w:p>
+      <w:pPr>
+        <w:pStyle w:val="Body"/>
+        <w:bidi w:val="0"/>
+      </w:pPr>
+      <w:r>
+        <w:rPr>
+          <w:rFonts w:ascii="Helvetica" w:cs="Arial Unicode MS" w:hAnsi="Arial Unicode MS" w:eastAsia="Arial Unicode MS"/>
+          <w:rtl w:val="0"/>
+        </w:rPr>
+        <w:t>Sunday, 8 March 2015</w:t>
+      </w:r>
+    </w:p>
+    <w:p>
+      <w:pPr>
+        <w:pStyle w:val="Body"/>
+        <w:bidi w:val="0"/>
+      </w:pPr>
+    </w:p>
+    <w:p>
+      <w:pPr>
+        <w:pStyle w:val="Body"/>
+        <w:bidi w:val="0"/>
+      </w:pPr>
+      <w:r>
+        <w:rPr>
+          <w:rFonts w:ascii="Helvetica" w:cs="Arial Unicode MS" w:hAnsi="Arial Unicode MS" w:eastAsia="Arial Unicode MS"/>
+          <w:rtl w:val="0"/>
+        </w:rPr>
+        <w:t>We had a group meeting this afternoon to start discovering the Leap SDK and see how it works. We initially spent some time to setup our computers, and calibrate the sensor to ensure it was able to pick up our gestures accurately. Subsequently, we tried running the sample programs that were provided in the Leap Motion AirSpace, the online app store for the Leap Motion. I did notice that the Leap performed significantly better on a Windows machine as opposed to a Mac, there was barely any latency when running on Windows.</w:t>
+      </w:r>
+    </w:p>
+    <w:p>
+      <w:pPr>
+        <w:pStyle w:val="Body"/>
+        <w:bidi w:val="0"/>
+      </w:pPr>
+    </w:p>
+    <w:p>
+      <w:pPr>
+        <w:pStyle w:val="Body"/>
+        <w:bidi w:val="0"/>
+      </w:pPr>
+      <w:r>
+        <w:rPr>
+          <w:rFonts w:ascii="Helvetica" w:cs="Arial Unicode MS" w:hAnsi="Arial Unicode MS" w:eastAsia="Arial Unicode MS"/>
+          <w:rtl w:val="0"/>
+        </w:rPr>
+        <w:t xml:space="preserve">We then took a look at this following links : </w:t>
+      </w:r>
+      <w:hyperlink r:id="rId4" w:history="1">
+        <w:r>
+          <w:rPr>
+            <w:rStyle w:val="Hyperlink.0"/>
+            <w:rFonts w:ascii="Helvetica" w:cs="Arial Unicode MS" w:hAnsi="Arial Unicode MS" w:eastAsia="Arial Unicode MS"/>
+            <w:rtl w:val="0"/>
+          </w:rPr>
+          <w:t>https://www.youtube.com/watch?v=Fyk0F--43Cw</w:t>
+        </w:r>
+      </w:hyperlink>
+      <w:r>
+        <w:rPr>
+          <w:rFonts w:ascii="Helvetica" w:cs="Arial Unicode MS" w:hAnsi="Arial Unicode MS" w:eastAsia="Arial Unicode MS"/>
+          <w:rtl w:val="0"/>
+        </w:rPr>
+        <w:t xml:space="preserve"> and </w:t>
+      </w:r>
+      <w:hyperlink r:id="rId5" w:history="1">
+        <w:r>
+          <w:rPr>
+            <w:rStyle w:val="Hyperlink.0"/>
+            <w:rFonts w:ascii="Helvetica" w:cs="Arial Unicode MS" w:hAnsi="Arial Unicode MS" w:eastAsia="Arial Unicode MS"/>
+            <w:rtl w:val="0"/>
+          </w:rPr>
+          <w:t>https://www.youtube.com/watch?v=MBbWcniM0BM</w:t>
+        </w:r>
+      </w:hyperlink>
+      <w:r>
+        <w:rPr>
+          <w:rFonts w:ascii="Helvetica" w:cs="Arial Unicode MS" w:hAnsi="Arial Unicode MS" w:eastAsia="Arial Unicode MS"/>
+          <w:rtl w:val="0"/>
+        </w:rPr>
+        <w:t xml:space="preserve"> to get an idea how we can work with the Leap. The second video gave a brief but clear example on how to write simple apps on the Unity engine. Hui Jia and Dyalan showed a simple animation they made on Unity as they were trying out the engine which required the use of the keyboard, however once we master C# (the scripting language needed to script with unity), we may script up the animation to control with Leap, just as a practice before we fully start off with writing the app.</w:t>
+      </w:r>
+    </w:p>
     <w:sectPr>
-      <w:headerReference w:type="default" r:id="rId4"/>
-      <w:footerReference w:type="default" r:id="rId5"/>
+      <w:headerReference w:type="default" r:id="rId6"/>
+      <w:footerReference w:type="default" r:id="rId7"/>
       <w:pgSz w:w="11906" w:h="16838" w:orient="portrait"/>
       <w:pgMar w:top="1134" w:right="1134" w:bottom="1134" w:left="1134" w:header="709" w:footer="850"/>
       <w:bidi w:val="0"/>
@@ -290,6 +381,14 @@
       <w:u w:val="none"/>
       <w:vertAlign w:val="baseline"/>
       <w:lang w:val="en-US"/>
+    </w:rPr>
+  </w:style>
+  <w:style w:type="character" w:styleId="Hyperlink.0">
+    <w:name w:val="Hyperlink.0"/>
+    <w:basedOn w:val="Hyperlink"/>
+    <w:next w:val="Hyperlink.0"/>
+    <w:rPr>
+      <w:u w:val="single"/>
     </w:rPr>
   </w:style>
 </w:styles>

</xml_diff>

<commit_message>
Added my diary for the day
</commit_message>
<xml_diff>
--- a/Kapil/Kapil's Diary word format.docx
+++ b/Kapil/Kapil's Diary word format.docx
@@ -212,6 +212,44 @@
           <w:rtl w:val="0"/>
         </w:rPr>
         <w:t xml:space="preserve"> to get an idea how we can work with the Leap. The second video gave a brief but clear example on how to write simple apps on the Unity engine. Hui Jia and Dyalan showed a simple animation they made on Unity as they were trying out the engine which required the use of the keyboard, however once we master C# (the scripting language needed to script with unity), we may script up the animation to control with Leap, just as a practice before we fully start off with writing the app.</w:t>
+      </w:r>
+    </w:p>
+    <w:p>
+      <w:pPr>
+        <w:pStyle w:val="Body"/>
+        <w:bidi w:val="0"/>
+      </w:pPr>
+    </w:p>
+    <w:p>
+      <w:pPr>
+        <w:pStyle w:val="Body"/>
+        <w:bidi w:val="0"/>
+      </w:pPr>
+      <w:r>
+        <w:rPr>
+          <w:rFonts w:ascii="Helvetica" w:cs="Arial Unicode MS" w:hAnsi="Arial Unicode MS" w:eastAsia="Arial Unicode MS"/>
+          <w:rtl w:val="0"/>
+        </w:rPr>
+        <w:t>Monday, 9 March 2015</w:t>
+      </w:r>
+    </w:p>
+    <w:p>
+      <w:pPr>
+        <w:pStyle w:val="Body"/>
+        <w:bidi w:val="0"/>
+      </w:pPr>
+    </w:p>
+    <w:p>
+      <w:pPr>
+        <w:pStyle w:val="Body"/>
+        <w:bidi w:val="0"/>
+      </w:pPr>
+      <w:r>
+        <w:rPr>
+          <w:rFonts w:ascii="Helvetica" w:cs="Arial Unicode MS" w:hAnsi="Arial Unicode MS" w:eastAsia="Arial Unicode MS"/>
+          <w:rtl w:val="0"/>
+        </w:rPr>
+        <w:t>Today we had a short meeting after the CSCI321 lecture where we discussed regarding the deliverables by week 6. For now, I would be working on researching up on competing typing tutors, in addition to working on the presentation due in week 6. For this week I will be passing the Leap Motion  Sensor to Dyalan and Hui Jia so that they can work on a prototype over the next few days to be demoed to Koren next week. Shien Wee will be assisting in the group diary, the requirements and the competing software research too. We hope to have the presentation and documentation for week 6 done by this week.</w:t>
       </w:r>
     </w:p>
     <w:sectPr>

</xml_diff>